<commit_message>
Post project, final push of code. Compilable again
</commit_message>
<xml_diff>
--- a/Install Instructions.docx
+++ b/Install Instructions.docx
@@ -57,6 +57,24 @@
           <w:szCs w:val="32"/>
         </w:rPr>
         <w:t>Download Section:</w:t>
+      </w:r>
+    </w:p>
+    <w:p>
+      <w:pPr>
+        <w:numPr>
+          <w:ilvl w:val="0"/>
+          <w:numId w:val="1"/>
+        </w:numPr>
+        <w:ind w:left="720"/>
+        <w:ind w:hanging="360"/>
+        <w:spacing w:before="240" w:after="0"/>
+      </w:pPr>
+      <w:r>
+        <w:rPr>
+          <w:rFonts w:ascii="Times New Roman"/>
+          <w:sz w:val="24"/>
+        </w:rPr>
+        <w:t xml:space="preserve">For ChromeOS users please follow this guide first https://support.google.com/chromebook/answer/9145439?hl=en </w:t>
       </w:r>
     </w:p>
     <w:p>
@@ -165,7 +183,7 @@
                     <pic:cNvPicPr preferRelativeResize="0"/>
                   </pic:nvPicPr>
                   <pic:blipFill>
-                    <a:blip r:embed="rId16"/>
+                    <a:blip r:embed="rId20"/>
                     <a:srcRect/>
                     <a:stretch>
                       <a:fillRect/>
@@ -272,7 +290,7 @@
                     <pic:cNvPicPr preferRelativeResize="0"/>
                   </pic:nvPicPr>
                   <pic:blipFill>
-                    <a:blip r:embed="rId15"/>
+                    <a:blip r:embed="rId19"/>
                     <a:srcRect/>
                     <a:stretch>
                       <a:fillRect/>
@@ -468,7 +486,7 @@
                     <pic:cNvPicPr preferRelativeResize="0"/>
                   </pic:nvPicPr>
                   <pic:blipFill>
-                    <a:blip r:embed="rId13"/>
+                    <a:blip r:embed="rId17"/>
                     <a:srcRect/>
                     <a:stretch>
                       <a:fillRect/>
@@ -874,7 +892,7 @@
                     <pic:cNvPicPr preferRelativeResize="0"/>
                   </pic:nvPicPr>
                   <pic:blipFill>
-                    <a:blip r:embed="rId14"/>
+                    <a:blip r:embed="rId18"/>
                     <a:srcRect/>
                     <a:stretch>
                       <a:fillRect/>

</xml_diff>